<commit_message>
update with current items, 4/11/2017
</commit_message>
<xml_diff>
--- a/Smart Breadboard Documentation.docx
+++ b/Smart Breadboard Documentation.docx
@@ -963,19 +963,13 @@
           <w:b/>
         </w:rPr>
       </w:pPr>
-    </w:p>
-    <w:p>
-      <w:pPr>
-        <w:rPr>
-          <w:b/>
-        </w:rPr>
-      </w:pPr>
       <w:r>
         <w:rPr>
           <w:noProof/>
         </w:rPr>
+        <w:lastRenderedPageBreak/>
         <w:drawing>
-          <wp:anchor distT="0" distB="0" distL="114300" distR="114300" simplePos="0" relativeHeight="251659264" behindDoc="1" locked="0" layoutInCell="1" allowOverlap="1" wp14:anchorId="7B24EE21" wp14:editId="52D06C03">
+          <wp:anchor distT="0" distB="0" distL="114300" distR="114300" simplePos="0" relativeHeight="251659264" behindDoc="1" locked="0" layoutInCell="1" allowOverlap="1" wp14:anchorId="78730DD9" wp14:editId="70E7260E">
             <wp:simplePos x="0" y="0"/>
             <wp:positionH relativeFrom="margin">
               <wp:align>right</wp:align>
@@ -983,14 +977,14 @@
             <wp:positionV relativeFrom="paragraph">
               <wp:posOffset>0</wp:posOffset>
             </wp:positionV>
-            <wp:extent cx="3488690" cy="7780020"/>
+            <wp:extent cx="3488055" cy="4673600"/>
             <wp:effectExtent l="0" t="0" r="0" b="0"/>
             <wp:wrapThrough wrapText="bothSides">
               <wp:wrapPolygon edited="0">
                 <wp:start x="0" y="0"/>
-                <wp:lineTo x="0" y="21526"/>
-                <wp:lineTo x="21466" y="21526"/>
-                <wp:lineTo x="21466" y="0"/>
+                <wp:lineTo x="0" y="21483"/>
+                <wp:lineTo x="21470" y="21483"/>
+                <wp:lineTo x="21470" y="0"/>
                 <wp:lineTo x="0" y="0"/>
               </wp:wrapPolygon>
             </wp:wrapThrough>
@@ -1023,7 +1017,7 @@
                   <pic:spPr bwMode="auto">
                     <a:xfrm>
                       <a:off x="0" y="0"/>
-                      <a:ext cx="3488690" cy="7780020"/>
+                      <a:ext cx="3488055" cy="4673600"/>
                     </a:xfrm>
                     <a:prstGeom prst="rect">
                       <a:avLst/>
@@ -1043,6 +1037,13 @@
         </w:drawing>
       </w:r>
     </w:p>
+    <w:p>
+      <w:pPr>
+        <w:rPr>
+          <w:b/>
+        </w:rPr>
+      </w:pPr>
+    </w:p>
     <w:p/>
     <w:p>
       <w:r>
@@ -1150,16 +1151,251 @@
       <w:r>
         <w:t>” + “single”</w:t>
       </w:r>
+    </w:p>
+    <w:p>
+      <w:pPr>
+        <w:rPr>
+          <w:b/>
+        </w:rPr>
+      </w:pPr>
+    </w:p>
+    <w:p>
+      <w:pPr>
+        <w:rPr>
+          <w:b/>
+        </w:rPr>
+      </w:pPr>
+    </w:p>
+    <w:p>
+      <w:pPr>
+        <w:rPr>
+          <w:b/>
+        </w:rPr>
+      </w:pPr>
+    </w:p>
+    <w:p>
+      <w:pPr>
+        <w:rPr>
+          <w:b/>
+        </w:rPr>
+      </w:pPr>
+      <w:r>
+        <w:rPr>
+          <w:b/>
+        </w:rPr>
+        <w:t>Material list:</w:t>
+      </w:r>
+    </w:p>
+    <w:p>
+      <w:pPr>
+        <w:rPr>
+          <w:b/>
+        </w:rPr>
+      </w:pPr>
+    </w:p>
+    <w:tbl>
+      <w:tblPr>
+        <w:tblStyle w:val="TableGrid"/>
+        <w:tblW w:w="0" w:type="auto"/>
+        <w:tblLook w:val="04A0" w:firstRow="1" w:lastRow="0" w:firstColumn="1" w:lastColumn="0" w:noHBand="0" w:noVBand="1"/>
+      </w:tblPr>
+      <w:tblGrid>
+        <w:gridCol w:w="1615"/>
+        <w:gridCol w:w="3870"/>
+      </w:tblGrid>
+      <w:tr>
+        <w:tc>
+          <w:tcPr>
+            <w:tcW w:w="1615" w:type="dxa"/>
+          </w:tcPr>
+          <w:p>
+            <w:r>
+              <w:t>Quantity</w:t>
+            </w:r>
+          </w:p>
+        </w:tc>
+        <w:tc>
+          <w:tcPr>
+            <w:tcW w:w="3870" w:type="dxa"/>
+          </w:tcPr>
+          <w:p>
+            <w:r>
+              <w:t>Item</w:t>
+            </w:r>
+          </w:p>
+        </w:tc>
+      </w:tr>
+      <w:tr>
+        <w:tc>
+          <w:tcPr>
+            <w:tcW w:w="1615" w:type="dxa"/>
+          </w:tcPr>
+          <w:p>
+            <w:r>
+              <w:t>6</w:t>
+            </w:r>
+          </w:p>
+        </w:tc>
+        <w:tc>
+          <w:tcPr>
+            <w:tcW w:w="3870" w:type="dxa"/>
+          </w:tcPr>
+          <w:p>
+            <w:r>
+              <w:t>6-32x3/8 screw</w:t>
+            </w:r>
+          </w:p>
+        </w:tc>
+      </w:tr>
+      <w:tr>
+        <w:tc>
+          <w:tcPr>
+            <w:tcW w:w="1615" w:type="dxa"/>
+          </w:tcPr>
+          <w:p>
+            <w:r>
+              <w:t>6</w:t>
+            </w:r>
+          </w:p>
+        </w:tc>
+        <w:tc>
+          <w:tcPr>
+            <w:tcW w:w="3870" w:type="dxa"/>
+          </w:tcPr>
+          <w:p>
+            <w:r>
+              <w:t>6-32x3/4 screw</w:t>
+            </w:r>
+          </w:p>
+        </w:tc>
+      </w:tr>
+      <w:tr>
+        <w:tc>
+          <w:tcPr>
+            <w:tcW w:w="1615" w:type="dxa"/>
+          </w:tcPr>
+          <w:p>
+            <w:r>
+              <w:t>6</w:t>
+            </w:r>
+          </w:p>
+        </w:tc>
+        <w:tc>
+          <w:tcPr>
+            <w:tcW w:w="3870" w:type="dxa"/>
+          </w:tcPr>
+          <w:p>
+            <w:r>
+              <w:t>Standoff. L: 1.25 in, Diameter: 0.25 in</w:t>
+            </w:r>
+          </w:p>
+        </w:tc>
+      </w:tr>
+      <w:tr>
+        <w:tc>
+          <w:tcPr>
+            <w:tcW w:w="1615" w:type="dxa"/>
+          </w:tcPr>
+          <w:p>
+            <w:r>
+              <w:t>8</w:t>
+            </w:r>
+          </w:p>
+        </w:tc>
+        <w:tc>
+          <w:tcPr>
+            <w:tcW w:w="3870" w:type="dxa"/>
+          </w:tcPr>
+          <w:p>
+            <w:r>
+              <w:t>6-32x1/4 nylon screw</w:t>
+            </w:r>
+          </w:p>
+        </w:tc>
+      </w:tr>
+      <w:tr>
+        <w:tc>
+          <w:tcPr>
+            <w:tcW w:w="1615" w:type="dxa"/>
+          </w:tcPr>
+          <w:p>
+            <w:r>
+              <w:t>8</w:t>
+            </w:r>
+          </w:p>
+        </w:tc>
+        <w:tc>
+          <w:tcPr>
+            <w:tcW w:w="3870" w:type="dxa"/>
+          </w:tcPr>
+          <w:p>
+            <w:r>
+              <w:t>6-32 nylon hex nut</w:t>
+            </w:r>
+          </w:p>
+        </w:tc>
+      </w:tr>
+      <w:tr>
+        <w:tc>
+          <w:tcPr>
+            <w:tcW w:w="1615" w:type="dxa"/>
+          </w:tcPr>
+          <w:p>
+            <w:r>
+              <w:t>8</w:t>
+            </w:r>
+          </w:p>
+        </w:tc>
+        <w:tc>
+          <w:tcPr>
+            <w:tcW w:w="3870" w:type="dxa"/>
+          </w:tcPr>
+          <w:p>
+            <w:r>
+              <w:t xml:space="preserve">Nylon standoff. L: 0.75 in, </w:t>
+            </w:r>
+            <w:proofErr w:type="spellStart"/>
+            <w:r>
+              <w:t>Dia</w:t>
+            </w:r>
+            <w:proofErr w:type="spellEnd"/>
+            <w:r>
+              <w:t>: 0.25 in</w:t>
+            </w:r>
+          </w:p>
+        </w:tc>
+      </w:tr>
+      <w:tr>
+        <w:tc>
+          <w:tcPr>
+            <w:tcW w:w="1615" w:type="dxa"/>
+          </w:tcPr>
+          <w:p>
+            <w:r>
+              <w:t>256</w:t>
+            </w:r>
+          </w:p>
+        </w:tc>
+        <w:tc>
+          <w:tcPr>
+            <w:tcW w:w="3870" w:type="dxa"/>
+          </w:tcPr>
+          <w:p>
+            <w:r>
+              <w:t>Pogo pins</w:t>
+            </w:r>
+          </w:p>
+        </w:tc>
+      </w:tr>
+    </w:tbl>
+    <w:p>
+      <w:r>
+        <w:t>Acrylic sheet clear – 3.25 mm in thickness</w:t>
+      </w:r>
       <w:bookmarkStart w:id="0" w:name="_GoBack"/>
       <w:bookmarkEnd w:id="0"/>
     </w:p>
-    <w:p>
-      <w:pPr>
-        <w:rPr>
-          <w:b/>
-        </w:rPr>
-      </w:pPr>
-    </w:p>
+    <w:p/>
     <w:sectPr>
       <w:pgSz w:w="12240" w:h="15840"/>
       <w:pgMar w:top="1440" w:right="1440" w:bottom="1440" w:left="1440" w:header="720" w:footer="720" w:gutter="0"/>

</xml_diff>

<commit_message>
all changes as of 5/16/2017
</commit_message>
<xml_diff>
--- a/Smart Breadboard Documentation.docx
+++ b/Smart Breadboard Documentation.docx
@@ -1310,8 +1310,6 @@
             <w:r>
               <w:t>6-32x1/4 nylon screw</w:t>
             </w:r>
-            <w:bookmarkStart w:id="0" w:name="_GoBack"/>
-            <w:bookmarkEnd w:id="0"/>
           </w:p>
         </w:tc>
       </w:tr>
@@ -1397,6 +1395,14 @@
       <w:r>
         <w:t xml:space="preserve"> mm in thickness</w:t>
       </w:r>
+    </w:p>
+    <w:p/>
+    <w:p>
+      <w:r>
+        <w:t xml:space="preserve">New proposed acrylic sheets size – 2.75 mm </w:t>
+      </w:r>
+      <w:bookmarkStart w:id="0" w:name="_GoBack"/>
+      <w:bookmarkEnd w:id="0"/>
     </w:p>
     <w:p/>
     <w:sectPr>

</xml_diff>

<commit_message>
added the assembling instructions
</commit_message>
<xml_diff>
--- a/Smart Breadboard Documentation.docx
+++ b/Smart Breadboard Documentation.docx
@@ -1201,7 +1201,7 @@
       </w:tblPr>
       <w:tblGrid>
         <w:gridCol w:w="1615"/>
-        <w:gridCol w:w="3870"/>
+        <w:gridCol w:w="4230"/>
       </w:tblGrid>
       <w:tr>
         <w:tc>
@@ -1216,7 +1216,7 @@
         </w:tc>
         <w:tc>
           <w:tcPr>
-            <w:tcW w:w="3870" w:type="dxa"/>
+            <w:tcW w:w="4230" w:type="dxa"/>
           </w:tcPr>
           <w:p>
             <w:r>
@@ -1238,11 +1238,14 @@
         </w:tc>
         <w:tc>
           <w:tcPr>
-            <w:tcW w:w="3870" w:type="dxa"/>
-          </w:tcPr>
-          <w:p>
-            <w:r>
-              <w:t>6-32x3/8 screw</w:t>
+            <w:tcW w:w="4230" w:type="dxa"/>
+          </w:tcPr>
+          <w:p>
+            <w:r>
+              <w:t>Flush head 4-40 x 5/8”</w:t>
+            </w:r>
+            <w:r>
+              <w:t xml:space="preserve"> screw</w:t>
             </w:r>
           </w:p>
         </w:tc>
@@ -1254,17 +1257,32 @@
           </w:tcPr>
           <w:p>
             <w:r>
-              <w:t>6</w:t>
-            </w:r>
-          </w:p>
-        </w:tc>
-        <w:tc>
-          <w:tcPr>
-            <w:tcW w:w="3870" w:type="dxa"/>
-          </w:tcPr>
-          <w:p>
-            <w:r>
-              <w:t>6-32x3/4 screw</w:t>
+              <w:t>8</w:t>
+            </w:r>
+          </w:p>
+        </w:tc>
+        <w:tc>
+          <w:tcPr>
+            <w:tcW w:w="4230" w:type="dxa"/>
+          </w:tcPr>
+          <w:p>
+            <w:r>
+              <w:t xml:space="preserve">Flush head </w:t>
+            </w:r>
+            <w:r>
+              <w:t>6-32</w:t>
+            </w:r>
+            <w:r>
+              <w:t xml:space="preserve"> </w:t>
+            </w:r>
+            <w:r>
+              <w:t>x</w:t>
+            </w:r>
+            <w:r>
+              <w:t xml:space="preserve"> 3/4”</w:t>
+            </w:r>
+            <w:r>
+              <w:t xml:space="preserve"> screw</w:t>
             </w:r>
           </w:p>
         </w:tc>
@@ -1276,17 +1294,17 @@
           </w:tcPr>
           <w:p>
             <w:r>
-              <w:t>6</w:t>
-            </w:r>
-          </w:p>
-        </w:tc>
-        <w:tc>
-          <w:tcPr>
-            <w:tcW w:w="3870" w:type="dxa"/>
-          </w:tcPr>
-          <w:p>
-            <w:r>
-              <w:t>Standoff. L: 1.25 in, Diameter: 0.25 in</w:t>
+              <w:t>8</w:t>
+            </w:r>
+          </w:p>
+        </w:tc>
+        <w:tc>
+          <w:tcPr>
+            <w:tcW w:w="4230" w:type="dxa"/>
+          </w:tcPr>
+          <w:p>
+            <w:r>
+              <w:t>Acrylic spacers – 3.25 mm thick</w:t>
             </w:r>
           </w:p>
         </w:tc>
@@ -1304,11 +1322,11 @@
         </w:tc>
         <w:tc>
           <w:tcPr>
-            <w:tcW w:w="3870" w:type="dxa"/>
-          </w:tcPr>
-          <w:p>
-            <w:r>
-              <w:t>6-32x1/4 nylon screw</w:t>
+            <w:tcW w:w="4230" w:type="dxa"/>
+          </w:tcPr>
+          <w:p>
+            <w:r>
+              <w:t>Nylon spacers 6-32</w:t>
             </w:r>
           </w:p>
         </w:tc>
@@ -1320,65 +1338,13 @@
           </w:tcPr>
           <w:p>
             <w:r>
-              <w:t>8</w:t>
-            </w:r>
-          </w:p>
-        </w:tc>
-        <w:tc>
-          <w:tcPr>
-            <w:tcW w:w="3870" w:type="dxa"/>
-          </w:tcPr>
-          <w:p>
-            <w:r>
-              <w:t>6-32 nylon hex nut</w:t>
-            </w:r>
-          </w:p>
-        </w:tc>
-      </w:tr>
-      <w:tr>
-        <w:tc>
-          <w:tcPr>
-            <w:tcW w:w="1615" w:type="dxa"/>
-          </w:tcPr>
-          <w:p>
-            <w:r>
-              <w:t>8</w:t>
-            </w:r>
-          </w:p>
-        </w:tc>
-        <w:tc>
-          <w:tcPr>
-            <w:tcW w:w="3870" w:type="dxa"/>
-          </w:tcPr>
-          <w:p>
-            <w:r>
-              <w:t xml:space="preserve">Nylon standoff. L: 0.75 in, </w:t>
-            </w:r>
-            <w:proofErr w:type="spellStart"/>
-            <w:r>
-              <w:t>Dia</w:t>
-            </w:r>
-            <w:proofErr w:type="spellEnd"/>
-            <w:r>
-              <w:t>: 0.25 in</w:t>
-            </w:r>
-          </w:p>
-        </w:tc>
-      </w:tr>
-      <w:tr>
-        <w:tc>
-          <w:tcPr>
-            <w:tcW w:w="1615" w:type="dxa"/>
-          </w:tcPr>
-          <w:p>
-            <w:r>
               <w:t>256</w:t>
             </w:r>
           </w:p>
         </w:tc>
         <w:tc>
           <w:tcPr>
-            <w:tcW w:w="3870" w:type="dxa"/>
+            <w:tcW w:w="4230" w:type="dxa"/>
           </w:tcPr>
           <w:p>
             <w:r>
@@ -1390,20 +1356,65 @@
     </w:tbl>
     <w:p>
       <w:r>
-        <w:t>Acrylic sheet clear – 3.175</w:t>
-      </w:r>
-      <w:r>
-        <w:t xml:space="preserve"> mm in thickness</w:t>
+        <w:t>Acrylic sheet clear – 6 mm thick</w:t>
       </w:r>
     </w:p>
     <w:p/>
     <w:p>
-      <w:r>
-        <w:t xml:space="preserve">New proposed acrylic sheets size – 2.75 mm </w:t>
+      <w:pPr>
+        <w:rPr>
+          <w:b/>
+        </w:rPr>
+      </w:pPr>
+      <w:r>
+        <w:rPr>
+          <w:b/>
+        </w:rPr>
+        <w:t>Assembly Process:</w:t>
+      </w:r>
+    </w:p>
+    <w:p>
+      <w:r>
+        <w:t>- Laser cut the 6mm thick acrylic sheet.</w:t>
+      </w:r>
+    </w:p>
+    <w:p>
+      <w:r>
+        <w:t>- Check with the PCB for up/down orientation.</w:t>
+      </w:r>
+    </w:p>
+    <w:p>
+      <w:r>
+        <w:t>- Countersink the acrylic using the mill press.</w:t>
+      </w:r>
+    </w:p>
+    <w:p>
+      <w:r>
+        <w:t>- Tap the 4-40 holes for the solderless breadboard.</w:t>
+      </w:r>
+    </w:p>
+    <w:p>
+      <w:r>
+        <w:t xml:space="preserve">- Place the 6-32 screws in first and then secure the breadboard using the flush head screws (Note: If the acrylic threading could not hold the upward force of the PCB, consider using slightly longer screws and </w:t>
+      </w:r>
+      <w:r>
+        <w:t>secure with 4-40 nuts.)</w:t>
+      </w:r>
+    </w:p>
+    <w:p>
+      <w:r>
+        <w:lastRenderedPageBreak/>
+        <w:t>- Place the acrylic spacers on 6-32 screws before placing down the PCB.</w:t>
+      </w:r>
+    </w:p>
+    <w:p>
+      <w:r>
+        <w:t>- Secure the PCB in place using the 6-32 spacers.</w:t>
       </w:r>
       <w:bookmarkStart w:id="0" w:name="_GoBack"/>
       <w:bookmarkEnd w:id="0"/>
     </w:p>
+    <w:p/>
     <w:p/>
     <w:sectPr>
       <w:pgSz w:w="12240" w:h="15840"/>

</xml_diff>